<commit_message>
Added comment on the process of installing binaries to a PC.
</commit_message>
<xml_diff>
--- a/Documentation/Analysis Software/Python-based Analysis Algorithms Guide.docx
+++ b/Documentation/Analysis Software/Python-based Analysis Algorithms Guide.docx
@@ -87,13 +87,8 @@
           <w:numId w:val="4"/>
         </w:numPr>
       </w:pPr>
-      <w:proofErr w:type="spellStart"/>
-      <w:r>
-        <w:t>Numpy</w:t>
-      </w:r>
-      <w:proofErr w:type="spellEnd"/>
-      <w:r>
-        <w:t xml:space="preserve"> with </w:t>
+      <w:r>
+        <w:t xml:space="preserve">Numpy with </w:t>
       </w:r>
       <w:proofErr w:type="spellStart"/>
       <w:r>
@@ -117,7 +112,19 @@
           <w:rPr>
             <w:rStyle w:val="Hyperlink"/>
           </w:rPr>
-          <w:t>Download the unofficial binaries</w:t>
+          <w:t>Download the unofficial bin</w:t>
+        </w:r>
+        <w:r>
+          <w:rPr>
+            <w:rStyle w:val="Hyperlink"/>
+          </w:rPr>
+          <w:t>a</w:t>
+        </w:r>
+        <w:r>
+          <w:rPr>
+            <w:rStyle w:val="Hyperlink"/>
+          </w:rPr>
+          <w:t>ries</w:t>
         </w:r>
       </w:hyperlink>
     </w:p>
@@ -166,7 +173,13 @@
       </w:r>
       <w:proofErr w:type="gramEnd"/>
       <w:r>
-        <w:t xml:space="preserve"> –m pip install –upgrade pip</w:t>
+        <w:t xml:space="preserve"> –m pip install </w:t>
+      </w:r>
+      <w:r>
+        <w:t>--</w:t>
+      </w:r>
+      <w:r>
+        <w:t>upgrade pip</w:t>
       </w:r>
     </w:p>
     <w:p>
@@ -211,6 +224,7 @@
     <w:p>
       <w:pPr>
         <w:shd w:val="clear" w:color="auto" w:fill="D0CECE" w:themeFill="background2" w:themeFillShade="E6"/>
+        <w:spacing w:after="0"/>
         <w:ind w:left="1440"/>
       </w:pPr>
       <w:r>
@@ -229,6 +243,21 @@
         <w:t>whl</w:t>
       </w:r>
       <w:proofErr w:type="spellEnd"/>
+    </w:p>
+    <w:p>
+      <w:pPr>
+        <w:jc w:val="both"/>
+      </w:pPr>
+    </w:p>
+    <w:p>
+      <w:pPr>
+        <w:shd w:val="clear" w:color="auto" w:fill="FFF2CC" w:themeFill="accent4" w:themeFillTint="33"/>
+        <w:ind w:left="1440"/>
+        <w:jc w:val="both"/>
+      </w:pPr>
+      <w:r>
+        <w:t xml:space="preserve">Note: Installing these binaries may trigger the uninstallation of more recent versions of numpy. As of 07/06/2017, this command will trigger version numpy-1.12.0 to be uninstalled. The process takes place automatically. </w:t>
+      </w:r>
     </w:p>
     <w:p>
       <w:pPr>
@@ -259,16 +288,17 @@
         <w:t>Same steps shown in 2.1.1-4</w:t>
       </w:r>
     </w:p>
-    <w:p/>
-    <w:p>
-      <w:pPr>
-        <w:pStyle w:val="Heading1"/>
-      </w:pPr>
-      <w:r>
-        <w:t>References</w:t>
-      </w:r>
+    <w:p>
       <w:bookmarkStart w:id="0" w:name="_GoBack"/>
       <w:bookmarkEnd w:id="0"/>
+    </w:p>
+    <w:p>
+      <w:pPr>
+        <w:pStyle w:val="Heading1"/>
+      </w:pPr>
+      <w:r>
+        <w:t>References</w:t>
+      </w:r>
     </w:p>
     <w:p/>
     <w:sectPr>
@@ -1344,6 +1374,18 @@
       <w:u w:val="single"/>
     </w:rPr>
   </w:style>
+  <w:style w:type="character" w:styleId="FollowedHyperlink">
+    <w:name w:val="FollowedHyperlink"/>
+    <w:basedOn w:val="DefaultParagraphFont"/>
+    <w:uiPriority w:val="99"/>
+    <w:semiHidden/>
+    <w:unhideWhenUsed/>
+    <w:rsid w:val="00D712DF"/>
+    <w:rPr>
+      <w:color w:val="954F72" w:themeColor="followedHyperlink"/>
+      <w:u w:val="single"/>
+    </w:rPr>
+  </w:style>
 </w:styles>
 </file>
 

</xml_diff>